<commit_message>
section 1 - more coffee
</commit_message>
<xml_diff>
--- a/Week8_UserAcceptTest/BachmeierNTIM7241-8.docx
+++ b/Week8_UserAcceptTest/BachmeierNTIM7241-8.docx
@@ -158,7 +158,36 @@
     <w:p>
       <w:r>
         <w:tab/>
-        <w:t xml:space="preserve">Amazon Go enables customers to purchase goods from physical stores without requiring cashiers.  Their solution uses Deep Neural Network (DNN) algorithms that process real-time video streams.  </w:t>
+        <w:t>Amazon Go enables customers to purchase goods from physical stores without requiring cashiers</w:t>
+      </w:r>
+      <w:sdt>
+        <w:sdtPr>
+          <w:id w:val="-524324868"/>
+          <w:citation/>
+        </w:sdtPr>
+        <w:sdtContent>
+          <w:r>
+            <w:fldChar w:fldCharType="begin"/>
+          </w:r>
+          <w:r>
+            <w:instrText xml:space="preserve"> CITATION Ama21 \l 1033 </w:instrText>
+          </w:r>
+          <w:r>
+            <w:fldChar w:fldCharType="separate"/>
+          </w:r>
+          <w:r>
+            <w:rPr>
+              <w:noProof/>
+            </w:rPr>
+            <w:t xml:space="preserve"> (Amazon, 2021)</w:t>
+          </w:r>
+          <w:r>
+            <w:fldChar w:fldCharType="end"/>
+          </w:r>
+        </w:sdtContent>
+      </w:sdt>
+      <w:r>
+        <w:t xml:space="preserve">.  Their solution uses Deep Neural Network (DNN) algorithms that process real-time video streams.  </w:t>
       </w:r>
       <w:proofErr w:type="spellStart"/>
       <w:r>
@@ -196,7 +225,19 @@
         <w:t>.</w:t>
       </w:r>
       <w:r>
-        <w:t xml:space="preserve">  Additionally, the elderly care facilities would increase profits through fewer nurses providing higher-quality care to more patients.  The assisted living homes also reduce their physical bed requirements, further lowering the barrier to market expansion.</w:t>
+        <w:t xml:space="preserve">  Additionally, the elderly care facilities would increase profits through fewer nurses providing higher-quality care to more patients.  The assisted living homes also reduce their </w:t>
+      </w:r>
+      <w:r>
+        <w:t xml:space="preserve">capital requirements (e.g., fewer </w:t>
+      </w:r>
+      <w:r>
+        <w:t>physical bed</w:t>
+      </w:r>
+      <w:r>
+        <w:t>s)</w:t>
+      </w:r>
+      <w:r>
+        <w:t>, further lowering the barrier to market expansion.</w:t>
       </w:r>
     </w:p>
     <w:p/>
@@ -3171,7 +3212,7 @@
     <b:City>Virtual</b:City>
     <b:Publisher>IEEE</b:Publisher>
     <b:DOI>10.1109/UEMCON51285.2020.9298127</b:DOI>
-    <b:RefOrder>1</b:RefOrder>
+    <b:RefOrder>2</b:RefOrder>
   </b:Source>
   <b:Source>
     <b:Tag>Wan18</b:Tag>
@@ -3201,13 +3242,30 @@
     <b:Pages>254-257</b:Pages>
     <b:Publisher>IRIRCA</b:Publisher>
     <b:DOI>10.1109/ICIRCA.2018.8597403</b:DOI>
-    <b:RefOrder>2</b:RefOrder>
+    <b:RefOrder>3</b:RefOrder>
+  </b:Source>
+  <b:Source>
+    <b:Tag>Ama21</b:Tag>
+    <b:SourceType>InternetSite</b:SourceType>
+    <b:Guid>{08F1FB80-5B9E-4FC3-BDC1-7AC4994A74E8}</b:Guid>
+    <b:Title>Amazon Go</b:Title>
+    <b:Year>2021</b:Year>
+    <b:Author>
+      <b:Author>
+        <b:Corporate>Amazon</b:Corporate>
+      </b:Author>
+    </b:Author>
+    <b:InternetSiteTitle>Amazon</b:InternetSiteTitle>
+    <b:Month>June</b:Month>
+    <b:Day>11</b:Day>
+    <b:URL>https://www.amazon.com/b?node=16008589011</b:URL>
+    <b:RefOrder>1</b:RefOrder>
   </b:Source>
 </b:Sources>
 </file>
 
 <file path=customXml/itemProps1.xml><?xml version="1.0" encoding="utf-8"?>
-<ds:datastoreItem xmlns:ds="http://schemas.openxmlformats.org/officeDocument/2006/customXml" ds:itemID="{A0C3A645-E168-48D5-A1DB-871FB0F52B27}">
+<ds:datastoreItem xmlns:ds="http://schemas.openxmlformats.org/officeDocument/2006/customXml" ds:itemID="{7329E676-10EE-4275-B707-11B70212F5B1}">
   <ds:schemaRefs>
     <ds:schemaRef ds:uri="http://schemas.openxmlformats.org/officeDocument/2006/bibliography"/>
   </ds:schemaRefs>

</xml_diff>

<commit_message>
end of page 6
</commit_message>
<xml_diff>
--- a/Week8_UserAcceptTest/BachmeierNTIM7241-8.docx
+++ b/Week8_UserAcceptTest/BachmeierNTIM7241-8.docx
@@ -703,29 +703,10 @@
       </w:r>
       <w:proofErr w:type="gramEnd"/>
       <w:r>
-        <w:t xml:space="preserve"> appliance makes sense and handles scenarios such as failures at the ISP (Internet Service Provider).  Some benefits come from standardizing the control</w:t>
-      </w:r>
-      <w:r>
-        <w:t>-</w:t>
-      </w:r>
-      <w:r>
-        <w:t>plane versus assuming the patient’s computer is compatible with the</w:t>
-      </w:r>
-      <w:r>
-        <w:t xml:space="preserve"> proposed</w:t>
-      </w:r>
-      <w:r>
-        <w:t xml:space="preserve"> monitoring system.</w:t>
-      </w:r>
-      <w:r>
-        <w:t xml:space="preserve">  </w:t>
-      </w:r>
-    </w:p>
-    <w:p>
-      <w:pPr>
-        <w:ind w:firstLine="720"/>
-      </w:pPr>
-    </w:p>
+        <w:t xml:space="preserve"> appliance makes sense and handles scenarios such as failures at the ISP (Internet Service Provider).  Some benefits come from standardizing the control-plane versus assuming the patient’s computer is compatible with the proposed monitoring system.</w:t>
+      </w:r>
+    </w:p>
+    <w:p/>
     <w:p>
       <w:pPr>
         <w:pStyle w:val="Heading1"/>
@@ -737,6 +718,19 @@
     </w:p>
     <w:p>
       <w:pPr>
+        <w:pStyle w:val="Heading2"/>
+      </w:pPr>
+      <w:r>
+        <w:t xml:space="preserve">Focus of </w:t>
+      </w:r>
+      <w:proofErr w:type="gramStart"/>
+      <w:r>
+        <w:t>Research</w:t>
+      </w:r>
+      <w:proofErr w:type="gramEnd"/>
+    </w:p>
+    <w:p>
+      <w:pPr>
         <w:ind w:firstLine="720"/>
       </w:pPr>
       <w:proofErr w:type="spellStart"/>
@@ -779,37 +773,83 @@
       <w:r>
         <w:t xml:space="preserve"> budget.</w:t>
       </w:r>
+    </w:p>
+    <w:p>
+      <w:pPr>
+        <w:pStyle w:val="Heading2"/>
+      </w:pPr>
+      <w:r>
+        <w:t>Fringe</w:t>
+      </w:r>
+      <w:r>
+        <w:t xml:space="preserve">s of Research </w:t>
+      </w:r>
+    </w:p>
+    <w:p>
+      <w:pPr>
+        <w:ind w:firstLine="720"/>
+      </w:pPr>
+      <w:r>
+        <w:t>Recently, Yi &amp; Feng (2021) proposed a complete video-based elderly care solution that includes support for CPS and wearables.  The authors leverage Carnegie Mellon University’s Open Pose library to map skeletal structures within images.  They publish this information and various sensor readings (e.g., smoke detectors) into a secure private cloud.</w:t>
+      </w:r>
+    </w:p>
+    <w:p>
+      <w:pPr>
+        <w:pStyle w:val="Heading2"/>
+      </w:pPr>
+      <w:r>
+        <w:t>Observations</w:t>
+      </w:r>
+    </w:p>
+    <w:p>
+      <w:r>
+        <w:tab/>
+        <w:t xml:space="preserve">Most elderly care research examines </w:t>
+      </w:r>
+      <w:r>
+        <w:t xml:space="preserve">iterative and incremental improvements </w:t>
+      </w:r>
+      <w:r>
+        <w:t xml:space="preserve">with wearable devices </w:t>
+      </w:r>
+      <w:r>
+        <w:t xml:space="preserve">versus video-centric systems </w:t>
+      </w:r>
+      <w:r>
+        <w:t xml:space="preserve">that can </w:t>
+      </w:r>
+      <w:r>
+        <w:t>support another level of context.</w:t>
+      </w:r>
       <w:r>
         <w:t xml:space="preserve">  </w:t>
       </w:r>
-    </w:p>
-    <w:p>
-      <w:pPr>
-        <w:ind w:firstLine="720"/>
-      </w:pPr>
-      <w:r>
-        <w:t>T</w:t>
-      </w:r>
-      <w:r>
-        <w:t xml:space="preserve">hese methods are iterative and incremental improvements.  Instead, video-centric monitoring moves the needle by positioning a health expert in every room.  This virtual nurse understands the patient’s behavior and can </w:t>
-      </w:r>
-      <w:r>
-        <w:t xml:space="preserve">move past </w:t>
-      </w:r>
-      <w:r>
-        <w:t xml:space="preserve">basic </w:t>
-      </w:r>
-      <w:r>
-        <w:t xml:space="preserve">telemetry to </w:t>
-      </w:r>
-      <w:r>
-        <w:t xml:space="preserve">semantic </w:t>
-      </w:r>
-      <w:r>
-        <w:t>reasoning</w:t>
-      </w:r>
-      <w:r>
-        <w:t>.</w:t>
+      <w:r>
+        <w:t xml:space="preserve">As the </w:t>
+      </w:r>
+      <w:r>
+        <w:t>cliché</w:t>
+      </w:r>
+      <w:r>
+        <w:t xml:space="preserve"> goes, “a picture is worth a thousand words.”  </w:t>
+      </w:r>
+      <w:r>
+        <w:t>Toyota (2019)</w:t>
+      </w:r>
+      <w:r>
+        <w:t xml:space="preserve"> and </w:t>
+      </w:r>
+      <w:r>
+        <w:t xml:space="preserve">Yi &amp; Feng (2021) </w:t>
+      </w:r>
+      <w:r>
+        <w:t xml:space="preserve">validate the research community’s interest in </w:t>
+      </w:r>
+      <w:r>
+        <w:t xml:space="preserve">these advanced </w:t>
+      </w:r>
+      <w:r>
+        <w:t>solutions.</w:t>
       </w:r>
     </w:p>
     <w:sectPr>
@@ -3417,11 +3457,37 @@
     <b:DOI>10.1007/s40520-020-01545-9</b:DOI>
     <b:RefOrder>12</b:RefOrder>
   </b:Source>
+  <b:Source>
+    <b:Tag>YiC21</b:Tag>
+    <b:SourceType>JournalArticle</b:SourceType>
+    <b:Guid>{D6DD65EA-49C6-4E2A-82E6-CC1E84F256E9}</b:Guid>
+    <b:Author>
+      <b:Author>
+        <b:NameList>
+          <b:Person>
+            <b:Last>Yi</b:Last>
+            <b:First>C</b:First>
+          </b:Person>
+          <b:Person>
+            <b:Last>Feng</b:Last>
+            <b:First>X</b:First>
+          </b:Person>
+        </b:NameList>
+      </b:Author>
+    </b:Author>
+    <b:Title>Home Interactive Elderly Care Two-Way Video Healthcare System Design</b:Title>
+    <b:JournalName>Journal of Healthcare Engineering</b:JournalName>
+    <b:Year>2021</b:Year>
+    <b:Pages>1-11</b:Pages>
+    <b:Publisher>Hindawi</b:Publisher>
+    <b:DOI>10.1155/2021/6693617</b:DOI>
+    <b:RefOrder>13</b:RefOrder>
+  </b:Source>
 </b:Sources>
 </file>
 
 <file path=customXml/itemProps1.xml><?xml version="1.0" encoding="utf-8"?>
-<ds:datastoreItem xmlns:ds="http://schemas.openxmlformats.org/officeDocument/2006/customXml" ds:itemID="{8739155F-ED09-4C81-BEB2-0795AA9AFE27}">
+<ds:datastoreItem xmlns:ds="http://schemas.openxmlformats.org/officeDocument/2006/customXml" ds:itemID="{7C49383F-31F1-4319-B533-249295CE79AD}">
   <ds:schemaRefs>
     <ds:schemaRef ds:uri="http://schemas.openxmlformats.org/officeDocument/2006/bibliography"/>
   </ds:schemaRefs>

</xml_diff>

<commit_message>
break for night-- that's solid first half
</commit_message>
<xml_diff>
--- a/Week8_UserAcceptTest/BachmeierNTIM7241-8.docx
+++ b/Week8_UserAcceptTest/BachmeierNTIM7241-8.docx
@@ -144,13 +144,31 @@
         <w:t xml:space="preserve"> (Tan et al., 2020)</w:t>
       </w:r>
       <w:r>
-        <w:t>.  Additionally, these facilities lack the personalization available within one’s home.  Further, specific individuals with diseases like dementia and Alzheimer’s require even greater levels of attention.</w:t>
+        <w:t xml:space="preserve">.  Additionally, these </w:t>
+      </w:r>
+      <w:r>
+        <w:t xml:space="preserve">medical </w:t>
+      </w:r>
+      <w:r>
+        <w:t>facilities lack the personalization available within one’s home.  Further, specific individuals with diseases like dementia and Alzheimer’s require even greater levels of attention.</w:t>
       </w:r>
     </w:p>
     <w:p>
       <w:r>
         <w:tab/>
-        <w:t>Traditionally, addressing the situation requires increasing human capital, such as adding more traveling nurses or family member oversight.  However, this solution increases health care costs and collects limited patient health samples.  These infrequent visits might miss critical issues, especially with the most reluctant to relocate.  Alternatively, researchers are exploring wearable IoT devices.  Those sensors provide mechanisms for requesting assistance and receiving continuous monitoring.  There are many limitations to wearable solutions, most notably that the person must remember to wear them</w:t>
+        <w:t>Traditionally, addressing the situation requires increasing human capital, such as adding more traveling nurses or family member oversight.  However, this solution increases health care costs and collects limited patient health samples.  These infrequent visits might miss critical issues, especially with th</w:t>
+      </w:r>
+      <w:r>
+        <w:t>ose</w:t>
+      </w:r>
+      <w:r>
+        <w:t xml:space="preserve"> most reluctant to relocate.  Alternatively, researchers are exploring wearable IoT devices.  Th</w:t>
+      </w:r>
+      <w:r>
+        <w:t>e</w:t>
+      </w:r>
+      <w:r>
+        <w:t>se sensors provide mechanisms for requesting assistance and receiving continuous monitoring.  There are many limitations to wearable solutions, most notably that the person must remember to wear them</w:t>
       </w:r>
       <w:r>
         <w:t xml:space="preserve">, which raises concerns for </w:t>
@@ -636,7 +654,13 @@
         <w:ind w:firstLine="720"/>
       </w:pPr>
       <w:r>
-        <w:t xml:space="preserve">The monitoring system will collect intimate knowledge of its assigned patients and even capture private communications.  Mechanisms must exist for protecting this information as it flows between </w:t>
+        <w:t xml:space="preserve">The monitoring system will collect intimate knowledge of its assigned patients and even capture private communications. </w:t>
+      </w:r>
+      <w:r>
+        <w:t>Therefore, m</w:t>
+      </w:r>
+      <w:r>
+        <w:t xml:space="preserve">echanisms must exist for protecting this information as it flows between </w:t>
       </w:r>
       <w:r>
         <w:t xml:space="preserve">different </w:t>
@@ -664,7 +688,13 @@
       </w:r>
       <w:proofErr w:type="spellEnd"/>
       <w:r>
-        <w:t xml:space="preserve"> Computation (SMC) model that locally encrypts sensitive images (e.g., faces).  Afterward, it uses </w:t>
+        <w:t xml:space="preserve"> Computation (SMC) model that locally encrypts sensitive images (e.g., faces).  Afterward, </w:t>
+      </w:r>
+      <w:r>
+        <w:t>they</w:t>
+      </w:r>
+      <w:r>
+        <w:t xml:space="preserve"> use </w:t>
       </w:r>
       <w:proofErr w:type="spellStart"/>
       <w:r>
@@ -757,13 +787,75 @@
         <w:t>ome benefits come from standardizing the control-plane versus assuming the patient’s computer is compatible with the proposed monitoring system.</w:t>
       </w:r>
     </w:p>
-    <w:p/>
+    <w:p>
+      <w:pPr>
+        <w:pStyle w:val="Heading2"/>
+      </w:pPr>
+      <w:r>
+        <w:lastRenderedPageBreak/>
+        <w:t>Two-Way Video Healthcare System Design (2021)</w:t>
+      </w:r>
+    </w:p>
+    <w:p>
+      <w:pPr>
+        <w:ind w:firstLine="720"/>
+      </w:pPr>
+      <w:r>
+        <w:t>Recently, Yi &amp; Feng (2021) proposed a complete video-based injury rehabilitation solution that includes support for CPS and wearables.  The authors leverage Carnegie Mellon University’s Open Pose library to map skeletal structures within images. Then, they publish this information and various sensor readings (e.g., smoke detectors) into a secure private cloud.</w:t>
+      </w:r>
+      <w:r>
+        <w:t xml:space="preserve">  Unlike Toyota (2019), the authors use Dynamic Time Warping (DTW) to compare and categorize the patient’s movements.</w:t>
+      </w:r>
+      <w:r>
+        <w:t xml:space="preserve">  Researchers use DTW to normalize time</w:t>
+      </w:r>
+      <w:r>
+        <w:t xml:space="preserve"> </w:t>
+      </w:r>
+      <w:r>
+        <w:t xml:space="preserve">series and avoid </w:t>
+      </w:r>
+      <w:r>
+        <w:t xml:space="preserve">discrepancies from </w:t>
+      </w:r>
+      <w:r>
+        <w:t>action</w:t>
+      </w:r>
+      <w:r>
+        <w:t xml:space="preserve"> speeds</w:t>
+      </w:r>
+      <w:r>
+        <w:t xml:space="preserve"> (e.g., raising one’s hand within </w:t>
+      </w:r>
+      <w:r>
+        <w:t>two</w:t>
+      </w:r>
+      <w:r>
+        <w:t xml:space="preserve"> </w:t>
+      </w:r>
+      <w:proofErr w:type="spellStart"/>
+      <w:r>
+        <w:t>verus</w:t>
+      </w:r>
+      <w:proofErr w:type="spellEnd"/>
+      <w:r>
+        <w:t xml:space="preserve"> </w:t>
+      </w:r>
+      <w:r>
+        <w:t>four</w:t>
+      </w:r>
+      <w:r>
+        <w:t xml:space="preserve"> seconds)</w:t>
+      </w:r>
+      <w:r>
+        <w:t>.</w:t>
+      </w:r>
+    </w:p>
     <w:p>
       <w:pPr>
         <w:pStyle w:val="Heading1"/>
       </w:pPr>
       <w:r>
-        <w:lastRenderedPageBreak/>
         <w:t xml:space="preserve">Examining </w:t>
       </w:r>
       <w:r>
@@ -775,19 +867,6 @@
     </w:p>
     <w:p>
       <w:pPr>
-        <w:pStyle w:val="Heading2"/>
-      </w:pPr>
-      <w:r>
-        <w:t xml:space="preserve">Focus of </w:t>
-      </w:r>
-      <w:proofErr w:type="gramStart"/>
-      <w:r>
-        <w:t>Research</w:t>
-      </w:r>
-      <w:proofErr w:type="gramEnd"/>
-    </w:p>
-    <w:p>
-      <w:pPr>
         <w:ind w:firstLine="720"/>
       </w:pPr>
       <w:proofErr w:type="spellStart"/>
@@ -833,101 +912,27 @@
     </w:p>
     <w:p>
       <w:pPr>
-        <w:pStyle w:val="Heading2"/>
-      </w:pPr>
-      <w:r>
-        <w:t>Fringe</w:t>
-      </w:r>
-      <w:r>
-        <w:t xml:space="preserve">s of Research </w:t>
-      </w:r>
-    </w:p>
-    <w:p>
-      <w:pPr>
-        <w:ind w:firstLine="720"/>
-      </w:pPr>
-      <w:r>
-        <w:t xml:space="preserve">Recently, Yi &amp; Feng (2021) proposed a complete video-based </w:t>
-      </w:r>
-      <w:r>
-        <w:t xml:space="preserve">injury rehabilitation </w:t>
-      </w:r>
-      <w:r>
-        <w:t xml:space="preserve">solution that includes support for CPS and wearables.  The authors leverage Carnegie Mellon University’s Open Pose library to map skeletal structures within images. </w:t>
-      </w:r>
-      <w:r>
-        <w:t>Then, t</w:t>
-      </w:r>
-      <w:r>
-        <w:t>hey publish this information and various sensor readings (e.g., smoke detectors) into a secure private cloud.</w:t>
-      </w:r>
-    </w:p>
-    <w:p>
-      <w:pPr>
-        <w:pStyle w:val="Heading2"/>
-      </w:pPr>
-      <w:r>
-        <w:t>Observations</w:t>
-      </w:r>
-    </w:p>
-    <w:p>
-      <w:r>
+        <w:rPr>
+          <w:strike/>
+        </w:rPr>
+      </w:pPr>
+      <w:r>
+        <w:rPr>
+          <w:strike/>
+        </w:rPr>
         <w:tab/>
-        <w:t xml:space="preserve">Most elderly care research examines </w:t>
-      </w:r>
-      <w:r>
-        <w:t xml:space="preserve">iterative and incremental improvements </w:t>
-      </w:r>
-      <w:r>
-        <w:t>with wearable devices</w:t>
-      </w:r>
-      <w:r>
-        <w:t>.  Meanwhile,</w:t>
-      </w:r>
-      <w:r>
-        <w:t xml:space="preserve"> </w:t>
-      </w:r>
-      <w:r>
-        <w:t xml:space="preserve">video-centric systems </w:t>
-      </w:r>
-      <w:r>
-        <w:t xml:space="preserve">enable the next </w:t>
-      </w:r>
-      <w:r>
-        <w:t>level of context.</w:t>
-      </w:r>
-      <w:r>
-        <w:t xml:space="preserve">  </w:t>
-      </w:r>
-      <w:r>
-        <w:t xml:space="preserve">As the </w:t>
-      </w:r>
-      <w:r>
-        <w:t>cliché</w:t>
-      </w:r>
-      <w:r>
-        <w:t xml:space="preserve"> goes, “a picture is worth a thousand words.”  </w:t>
-      </w:r>
-      <w:r>
-        <w:t xml:space="preserve">Further, </w:t>
-      </w:r>
-      <w:r>
-        <w:t>Toyota (2019)</w:t>
-      </w:r>
-      <w:r>
-        <w:t xml:space="preserve"> and </w:t>
-      </w:r>
-      <w:r>
-        <w:t xml:space="preserve">Yi &amp; Feng (2021) </w:t>
-      </w:r>
-      <w:r>
-        <w:t xml:space="preserve">validate the research community’s interest in </w:t>
-      </w:r>
-      <w:r>
-        <w:t xml:space="preserve">these advanced </w:t>
-      </w:r>
-      <w:r>
-        <w:t>solutions.</w:t>
+      </w:r>
+      <w:r>
+        <w:rPr>
+          <w:strike/>
+        </w:rPr>
+        <w:t>However, m</w:t>
+      </w:r>
+      <w:r>
+        <w:rPr>
+          <w:strike/>
+        </w:rPr>
+        <w:t>ost elderly care research examines iterative and incremental improvements with wearable devices.  Meanwhile, video-centric systems enable the next level of context.  As the cliché goes, “a picture is worth a thousand words.”  Further, Toyota (2019) and Yi &amp; Feng (2021) validate the research community’s interest in these advanced solutions.</w:t>
       </w:r>
     </w:p>
     <w:sectPr>

</xml_diff>

<commit_message>
grammerly and polly checked
</commit_message>
<xml_diff>
--- a/Week8_UserAcceptTest/BachmeierNTIM7241-8.docx
+++ b/Week8_UserAcceptTest/BachmeierNTIM7241-8.docx
@@ -129,7 +129,18 @@
         <w:t xml:space="preserve">Senior citizens live longer than ever and want to defer moving into nursing homes until later in life.  </w:t>
       </w:r>
       <w:r>
-        <w:t>This constructive research project examines industry trends and expands into the next iteration.</w:t>
+        <w:t xml:space="preserve">This constructive research project </w:t>
+      </w:r>
+      <w:r>
+        <w:t xml:space="preserve">defines the business case for meeting these conflicting needs.  Next, a literature review examines </w:t>
+      </w:r>
+      <w:proofErr w:type="spellStart"/>
+      <w:r>
+        <w:t>Smarthome</w:t>
+      </w:r>
+      <w:proofErr w:type="spellEnd"/>
+      <w:r>
+        <w:t xml:space="preserve"> use cases that improve the quality of care for elderly persons.  Then a proof-of-concept is proposed to address those conflicts using state-of-the-art video processing.  Lastly, a detailed User Acceptance Test (UAT) plan outlines the requirements necessary to ensure the system’s security, reliability, privacy, and validity. </w:t>
       </w:r>
     </w:p>
     <w:p>
@@ -143,13 +154,25 @@
     <w:p>
       <w:r>
         <w:tab/>
-        <w:t xml:space="preserve">Senior citizens live longer than ever and want to defer moving into nursing homes until later in life.  Transitioning into elderly care comes as a double edge sword.  On the one hand, nurses can provide 24-hour care.  This assistance could mean the difference between life and death (e.g., during a fall). </w:t>
+        <w:t xml:space="preserve">Senior citizens live longer than ever and want to defer moving into nursing homes until later in life.  Transitioning into elderly care comes as a double edge sword.  On the one hand, nurses can provide 24-hour </w:t>
+      </w:r>
+      <w:r>
+        <w:t>supervision</w:t>
+      </w:r>
+      <w:r>
+        <w:t xml:space="preserve">.  This assistance could mean the difference between life and death (e.g., during a fall). </w:t>
       </w:r>
       <w:r>
         <w:t xml:space="preserve"> However, o</w:t>
       </w:r>
       <w:r>
-        <w:t>n the other hand, the services are prohibitively expensive, nearing $90,000 annually</w:t>
+        <w:t xml:space="preserve">n the other hand, the </w:t>
+      </w:r>
+      <w:r>
+        <w:t xml:space="preserve">medical </w:t>
+      </w:r>
+      <w:r>
+        <w:t>services are prohibitively expensive, nearing $90,000 annually</w:t>
       </w:r>
       <w:r>
         <w:t xml:space="preserve"> (Tan et al., 2020)</w:t>
@@ -200,6 +223,7 @@
         <w:t xml:space="preserve"> </w:t>
       </w:r>
       <w:r>
+        <w:lastRenderedPageBreak/>
         <w:t>M</w:t>
       </w:r>
       <w:r>
@@ -256,11 +280,25 @@
         <w:t xml:space="preserve">(Tan et al., 2020). </w:t>
       </w:r>
       <w:r>
-        <w:t xml:space="preserve"> When this gap narrows, it enables </w:t>
-      </w:r>
-      <w:r>
-        <w:lastRenderedPageBreak/>
-        <w:t>the patient to remain in familiar settings for more prolonged periods.  That situation has numerous benefits, both psychologically (e.g., higher morale) and economically (e.g., deferring private health care costs).  Medical facilities can address these challenges through real-time video monitoring services that analyze patient actions and recommend care.  For instance, patients with memory impairment might forget to empty the dishwasher, take medication, or bathe regularly.  These scenarios are challenging to address through wearable devices.  However, through computer vision, an in-home camera system transforms into a watchful eye that spots those missing actions.  After detecting an issue, the system alerts the person using Text-to-Speech (TTS) services (e.g., Amazon Alexa or Google Home).</w:t>
+        <w:t xml:space="preserve"> When this gap narrows, it enables the patient to remain in familiar settings for more prolonged periods.  That situation has numerous benefits, both psychologically (e.g., higher morale) and economically (e.g., deferring private health care costs).  Medical facilities can address these challenges through real-time video monitoring services that analyze </w:t>
+      </w:r>
+      <w:r>
+        <w:t xml:space="preserve">the </w:t>
+      </w:r>
+      <w:r>
+        <w:t>patient</w:t>
+      </w:r>
+      <w:r>
+        <w:t>’s</w:t>
+      </w:r>
+      <w:r>
+        <w:t xml:space="preserve"> actions and recommend care.  For instance, patients with memory impairment might forget to empty the dishwasher, take medication, or bathe regularly.  These scenarios are challenging to address through wearable devices.  However, through computer vision, an in-home camera system transforms into a watchful eye that </w:t>
+      </w:r>
+      <w:r>
+        <w:t xml:space="preserve">can </w:t>
+      </w:r>
+      <w:r>
+        <w:t>spot those missing actions.  After detecting an issue, the system alerts the person using Text-to-Speech (TTS) services (e.g., Amazon Alexa or Google Home).</w:t>
       </w:r>
     </w:p>
     <w:p>
@@ -283,7 +321,11 @@
         <w:ind w:firstLine="720"/>
       </w:pPr>
       <w:r>
-        <w:t xml:space="preserve">Additionally, having the option to remain in-home expands the caregiver’s addressable market.  These populations include healthy widows, lower-income families, and even younger children with disabilities.  </w:t>
+        <w:t xml:space="preserve">Additionally, having the option to remain in-home expands the caregiver’s addressable market.  These populations include healthy widows, lower-income families, and even younger </w:t>
+      </w:r>
+      <w:r>
+        <w:lastRenderedPageBreak/>
+        <w:t xml:space="preserve">children with disabilities.  </w:t>
       </w:r>
       <w:r>
         <w:t>While adult children might stress over putting their mother in a facility, they are more willing to pay for a low-expense monthly service</w:t>
@@ -298,6 +340,9 @@
         <w:t xml:space="preserve"> private health care and </w:t>
       </w:r>
       <w:r>
+        <w:t xml:space="preserve">are </w:t>
+      </w:r>
+      <w:r>
         <w:t xml:space="preserve">at the mercy of </w:t>
       </w:r>
       <w:r>
@@ -313,7 +358,13 @@
         <w:t>special education</w:t>
       </w:r>
       <w:r>
-        <w:t xml:space="preserve"> children need additional oversight, not removal from the home.  </w:t>
+        <w:t xml:space="preserve"> children need additional oversight, not removal from the </w:t>
+      </w:r>
+      <w:r>
+        <w:t>household</w:t>
+      </w:r>
+      <w:r>
+        <w:t xml:space="preserve">.  </w:t>
       </w:r>
       <w:r>
         <w:t xml:space="preserve">The family in each situation gains </w:t>
@@ -333,8 +384,13 @@
         <w:pStyle w:val="Heading1"/>
       </w:pPr>
       <w:r>
-        <w:lastRenderedPageBreak/>
         <w:t>Literature Review</w:t>
+      </w:r>
+    </w:p>
+    <w:p>
+      <w:r>
+        <w:tab/>
+        <w:t>Examining the Northcentral University (NCU) Library with search terms such as elderly care, IoT, and video health monitoring uncovers several industry-wide trends.</w:t>
       </w:r>
     </w:p>
     <w:p>
@@ -430,7 +486,7 @@
     <w:p>
       <w:r>
         <w:tab/>
-        <w:t>Action tracking systems require sophisticated machine learning algorithms that classify spatiotemporally movements.  They typically follow a process that collects RGB+D (</w:t>
+        <w:t>Action tracking systems require sophisticated machine learning algorithms that classify spatiotemporal movements.  They typically follow a process that collects RGB+D (</w:t>
       </w:r>
       <w:r>
         <w:t xml:space="preserve">Color </w:t>
@@ -469,7 +525,29 @@
         </w:sdtContent>
       </w:sdt>
       <w:r>
-        <w:t>.  Next, a series of filters must crop, resize, and align the principal subject.  This step is necessary because people can freely move around the room.  Third, a feature extract process outputs matrices representing the body’s location</w:t>
+        <w:t xml:space="preserve">.  Next, a series of filters must crop, resize, and align the principal subject.  </w:t>
+      </w:r>
+      <w:r>
+        <w:t>These</w:t>
+      </w:r>
+      <w:r>
+        <w:t xml:space="preserve"> step</w:t>
+      </w:r>
+      <w:r>
+        <w:t>s</w:t>
+      </w:r>
+      <w:r>
+        <w:t xml:space="preserve"> </w:t>
+      </w:r>
+      <w:r>
+        <w:t>are</w:t>
+      </w:r>
+      <w:r>
+        <w:t xml:space="preserve"> necessary because people can freely move around the room.  Third, a feature extract process outputs matrices </w:t>
+      </w:r>
+      <w:r>
+        <w:lastRenderedPageBreak/>
+        <w:t>representing the body’s location</w:t>
       </w:r>
       <w:r>
         <w:t>, pose,</w:t>
@@ -506,7 +584,13 @@
     <w:p>
       <w:r>
         <w:tab/>
-        <w:t xml:space="preserve">Many general-purpose gesture detection libraries already exist for behaviors such as sporting events other high-energy actions.  </w:t>
+        <w:t xml:space="preserve">Many general-purpose gesture detection libraries already exist for behaviors such as sporting events </w:t>
+      </w:r>
+      <w:r>
+        <w:t xml:space="preserve">and </w:t>
+      </w:r>
+      <w:r>
+        <w:t xml:space="preserve">other high-energy actions.  </w:t>
       </w:r>
       <w:r>
         <w:t xml:space="preserve">However, daily indoor activity tends to be more subtle and nuanced (Das et al., 2019).  This discrepancy </w:t>
@@ -518,14 +602,27 @@
         <w:t>creates the need for purpose-built training sets that sufficiently cover patient-specific actions.</w:t>
       </w:r>
       <w:r>
-        <w:t xml:space="preserve">  </w:t>
-      </w:r>
-      <w:r>
-        <w:t xml:space="preserve">These custom datasets necessitate vast quantities of examples with accurate labels, or the machine learning </w:t>
-      </w:r>
-      <w:r>
-        <w:lastRenderedPageBreak/>
-        <w:t>model will produce unreliable results.  As a general thumb rule, each model parameter needs at least ten examples to avoid overfitting</w:t>
+        <w:t xml:space="preserve"> </w:t>
+      </w:r>
+      <w:r>
+        <w:t xml:space="preserve"> Furthermore, t</w:t>
+      </w:r>
+      <w:r>
+        <w:t xml:space="preserve">hese custom datasets necessitate vast quantities of examples with accurate labels, or the machine learning model will produce unreliable results.  </w:t>
+      </w:r>
+      <w:proofErr w:type="gramStart"/>
+      <w:r>
+        <w:t xml:space="preserve">As a general </w:t>
+      </w:r>
+      <w:r>
+        <w:t>rule</w:t>
+      </w:r>
+      <w:proofErr w:type="gramEnd"/>
+      <w:r>
+        <w:t xml:space="preserve"> of </w:t>
+      </w:r>
+      <w:r>
+        <w:t>thumb, each model parameter needs at least ten examples to avoid overfitting</w:t>
       </w:r>
       <w:sdt>
         <w:sdtPr>
@@ -555,7 +652,25 @@
         </w:sdtContent>
       </w:sdt>
       <w:r>
-        <w:t>.  Mechanisms exist for accelerating the process of building custom datasets (e.g., transfer learning).  However, this is still an open research topic.</w:t>
+        <w:t>.</w:t>
+      </w:r>
+      <w:r>
+        <w:t xml:space="preserve">  Gesture models can quickly explode into hundreds or thousands of parameters </w:t>
+      </w:r>
+      <w:r>
+        <w:t>which</w:t>
+      </w:r>
+      <w:r>
+        <w:t xml:space="preserve"> represent</w:t>
+      </w:r>
+      <w:r>
+        <w:t>s</w:t>
+      </w:r>
+      <w:r>
+        <w:t xml:space="preserve"> the 3-D space plus time.</w:t>
+      </w:r>
+      <w:r>
+        <w:t xml:space="preserve">  Mechanisms exist for accelerating the process of building custom datasets (e.g., transfer learning).  However, this is still an open research topic.</w:t>
       </w:r>
     </w:p>
     <w:p>
@@ -586,13 +701,19 @@
         <w:t>.</w:t>
       </w:r>
       <w:r>
-        <w:t xml:space="preserve">  Building these integrations is challenging as it draws upon knowledge spanning networking, sensors, embedded systems, and related concepts.  Further, CPS devices lack standardization which impacts </w:t>
+        <w:t xml:space="preserve">  Building these integrations is challenging as it draws upon knowledge spanning networking, sensors, embedded systems, and related concepts.  Further</w:t>
+      </w:r>
+      <w:r>
+        <w:t>more</w:t>
+      </w:r>
+      <w:r>
+        <w:t xml:space="preserve">, CPS devices lack standardization which impacts </w:t>
       </w:r>
       <w:r>
         <w:t xml:space="preserve">component </w:t>
       </w:r>
       <w:r>
-        <w:t xml:space="preserve">reusability.  </w:t>
+        <w:t>reusability.</w:t>
       </w:r>
     </w:p>
     <w:p>
@@ -621,10 +742,20 @@
       </w:r>
       <w:proofErr w:type="gramEnd"/>
       <w:r>
-        <w:t xml:space="preserve"> profiles (e.g., heat management and fire detection).  These capabilities enable developers to focus on their integrations value differentiation versus writing </w:t>
-      </w:r>
-      <w:r>
-        <w:t>tedious generic code.  The authors demonstrate the effectiveness of this approach using a CNC (C</w:t>
+        <w:t xml:space="preserve"> profiles (e.g., heat management and fire detection).  </w:t>
+      </w:r>
+      <w:r>
+        <w:lastRenderedPageBreak/>
+        <w:t xml:space="preserve">These capabilities enable developers to focus on their integrations value differentiation versus writing </w:t>
+      </w:r>
+      <w:r>
+        <w:t xml:space="preserve">tedious generic code. </w:t>
+      </w:r>
+      <w:r>
+        <w:t xml:space="preserve"> Finally, t</w:t>
+      </w:r>
+      <w:r>
+        <w:t>he authors demonstrate the effectiveness of this approach using a CNC (C</w:t>
       </w:r>
       <w:r>
         <w:t xml:space="preserve">omputer </w:t>
@@ -691,14 +822,13 @@
         <w:t xml:space="preserve">.  When the device understands the user’s profile, the experience can be customized and produce more accurate predictions. </w:t>
       </w:r>
       <w:r>
-        <w:t>However, t</w:t>
-      </w:r>
-      <w:r>
-        <w:t xml:space="preserve"> payment for access to these inferences and decision processes comes from personal </w:t>
-      </w:r>
-      <w:r>
-        <w:lastRenderedPageBreak/>
-        <w:t>information, such as calendars, contacts, and routines</w:t>
+        <w:t xml:space="preserve">However, </w:t>
+      </w:r>
+      <w:r>
+        <w:t xml:space="preserve">the </w:t>
+      </w:r>
+      <w:r>
+        <w:t>payment for access to these inferences and decision processes comes from personal information, such as calendars, contacts, and routines</w:t>
       </w:r>
       <w:sdt>
         <w:sdtPr>
@@ -784,7 +914,58 @@
       </w:r>
       <w:proofErr w:type="spellEnd"/>
       <w:r>
-        <w:t>-Kim-Kim-Song Homomorphic Encryption (CKKS HE) to predict details about the protected payload (e.g., Bob’s face).  These efforts suggest that the system minimize the amount of information that must leave the patient’s private network.</w:t>
+        <w:t xml:space="preserve">-Kim-Kim-Song Homomorphic Encryption (CKKS HE) to </w:t>
+      </w:r>
+      <w:r>
+        <w:t xml:space="preserve">remotely </w:t>
+      </w:r>
+      <w:r>
+        <w:t xml:space="preserve">make </w:t>
+      </w:r>
+      <w:r>
+        <w:t>predict</w:t>
+      </w:r>
+      <w:r>
+        <w:t>ions</w:t>
+      </w:r>
+      <w:r>
+        <w:t xml:space="preserve"> </w:t>
+      </w:r>
+      <w:r>
+        <w:t>on the encrypted payload</w:t>
+      </w:r>
+      <w:r>
+        <w:t xml:space="preserve"> (e.g.,</w:t>
+      </w:r>
+      <w:r>
+        <w:t xml:space="preserve"> that is Bob’s face</w:t>
+      </w:r>
+      <w:r>
+        <w:t>).</w:t>
+      </w:r>
+      <w:r>
+        <w:t xml:space="preserve">  Ideally, the system minimizes the information that leaves the patient’s private network.  However, when </w:t>
+      </w:r>
+      <w:r>
+        <w:t>sensitive images</w:t>
+      </w:r>
+      <w:r>
+        <w:t xml:space="preserve"> must upload </w:t>
+      </w:r>
+      <w:r>
+        <w:t>in</w:t>
+      </w:r>
+      <w:r>
+        <w:t xml:space="preserve">to the cloud, </w:t>
+      </w:r>
+      <w:r>
+        <w:t xml:space="preserve">the system </w:t>
+      </w:r>
+      <w:r>
+        <w:t>can leverage encryption strategies like CKKS HE</w:t>
+      </w:r>
+      <w:r>
+        <w:t>.</w:t>
       </w:r>
     </w:p>
     <w:p>
@@ -804,7 +985,11 @@
         <w:t>reluctant to trust these environments entirely</w:t>
       </w:r>
       <w:r>
-        <w:t xml:space="preserve"> due to security concerns (Ali et al., 2015).  Alternatively, systems engineers can deploy hardware appliances that bring cloud aspects into the home or medical facility. </w:t>
+        <w:t xml:space="preserve"> due to security concerns (Ali et al., 2015).  Alternatively, systems </w:t>
+      </w:r>
+      <w:r>
+        <w:lastRenderedPageBreak/>
+        <w:t xml:space="preserve">engineers can deploy hardware appliances that bring cloud aspects into the home or medical facility. </w:t>
       </w:r>
       <w:r>
         <w:t xml:space="preserve"> For example,</w:t>
@@ -840,7 +1025,16 @@
       </w:r>
       <w:proofErr w:type="spellEnd"/>
       <w:r>
-        <w:t xml:space="preserve">.  This solution uses various wearable device sensors, Arduino micro-controllers, and one Raspberry-PI. </w:t>
+        <w:t xml:space="preserve">.  </w:t>
+      </w:r>
+      <w:r>
+        <w:t>Their</w:t>
+      </w:r>
+      <w:r>
+        <w:t xml:space="preserve"> solution uses various wearable device sensors, Arduino micro-controllers, and one Raspberry-PI. </w:t>
+      </w:r>
+      <w:r>
+        <w:t xml:space="preserve"> </w:t>
       </w:r>
       <w:r>
         <w:t>In addition, u</w:t>
@@ -848,11 +1042,11 @@
       <w:r>
         <w:t>sers can check their vitals and other health KPIs (Key Performance Indicators) through a web portal.</w:t>
       </w:r>
-    </w:p>
-    <w:p>
-      <w:r>
-        <w:tab/>
-        <w:t xml:space="preserve">Provisioning small </w:t>
+      <w:r>
+        <w:t xml:space="preserve">  Therefore, p</w:t>
+      </w:r>
+      <w:r>
+        <w:t xml:space="preserve">rovisioning small </w:t>
       </w:r>
       <w:proofErr w:type="gramStart"/>
       <w:r>
@@ -860,13 +1054,51 @@
       </w:r>
       <w:proofErr w:type="gramEnd"/>
       <w:r>
-        <w:t xml:space="preserve"> appliance makes sense and handles scenarios such as failures at the ISP (Internet Service Provider). </w:t>
-      </w:r>
-      <w:r>
-        <w:t>In addition, s</w:t>
-      </w:r>
-      <w:r>
-        <w:t>ome benefits come from standardizing the control-plane versus assuming the patient’s computer is compatible with the proposed monitoring system.</w:t>
+        <w:t xml:space="preserve"> appliance</w:t>
+      </w:r>
+      <w:r>
+        <w:t>s</w:t>
+      </w:r>
+      <w:r>
+        <w:t xml:space="preserve"> makes sense and handles scenarios such as failures at the ISP (Internet Service Provider). </w:t>
+      </w:r>
+      <w:r>
+        <w:t xml:space="preserve"> </w:t>
+      </w:r>
+      <w:r>
+        <w:t xml:space="preserve">In addition, </w:t>
+      </w:r>
+      <w:r>
+        <w:t xml:space="preserve">other </w:t>
+      </w:r>
+      <w:r>
+        <w:t>benefits come from standardizing the control</w:t>
+      </w:r>
+      <w:r>
+        <w:t>-</w:t>
+      </w:r>
+      <w:r>
+        <w:t xml:space="preserve">plane versus assuming the patient’s </w:t>
+      </w:r>
+      <w:r>
+        <w:t xml:space="preserve">personal </w:t>
+      </w:r>
+      <w:r>
+        <w:t xml:space="preserve">computer is compatible </w:t>
+      </w:r>
+      <w:r>
+        <w:t>and Always-On Always Connected (</w:t>
+      </w:r>
+      <w:proofErr w:type="spellStart"/>
+      <w:r>
+        <w:t>AoAC</w:t>
+      </w:r>
+      <w:proofErr w:type="spellEnd"/>
+      <w:r>
+        <w:t>)</w:t>
+      </w:r>
+      <w:r>
+        <w:t>.</w:t>
       </w:r>
     </w:p>
     <w:p>
@@ -874,8 +1106,133 @@
         <w:pStyle w:val="Heading2"/>
       </w:pPr>
       <w:r>
+        <w:t>Two-Way Video Healthcare System Design (2021)</w:t>
+      </w:r>
+    </w:p>
+    <w:p>
+      <w:pPr>
+        <w:ind w:firstLine="720"/>
+      </w:pPr>
+      <w:r>
+        <w:t>Recently, Yi &amp; Feng (2021) proposed a complete video-based injury rehabilitation solution that includes support for CPS and wearables.  The authors leverage Carnegie Mellon University’s Open Pose library to map skeletal structures within images. Then, they publish this information and various sensor readings (e.g., smoke detectors) into a secure private cloud.</w:t>
+      </w:r>
+      <w:r>
+        <w:t xml:space="preserve">  Unlike Toyota (2019), the authors use Dynamic Time Warping (DTW) to compare and categorize the patient’s movements.</w:t>
+      </w:r>
+      <w:r>
+        <w:t xml:space="preserve">  Researchers use DTW to normalize time</w:t>
+      </w:r>
+      <w:r>
+        <w:t xml:space="preserve"> </w:t>
+      </w:r>
+      <w:r>
+        <w:t xml:space="preserve">series and avoid </w:t>
+      </w:r>
+      <w:r>
+        <w:t xml:space="preserve">discrepancies from </w:t>
+      </w:r>
+      <w:r>
+        <w:t>action</w:t>
+      </w:r>
+      <w:r>
+        <w:t xml:space="preserve"> speeds</w:t>
+      </w:r>
+      <w:r>
+        <w:t xml:space="preserve"> (e.g., raising one’s hand within </w:t>
+      </w:r>
+      <w:r>
+        <w:t>two</w:t>
+      </w:r>
+      <w:r>
+        <w:t xml:space="preserve"> ver</w:t>
+      </w:r>
+      <w:r>
+        <w:t>s</w:t>
+      </w:r>
+      <w:r>
+        <w:t xml:space="preserve">us </w:t>
+      </w:r>
+      <w:r>
+        <w:t>four</w:t>
+      </w:r>
+      <w:r>
+        <w:t xml:space="preserve"> seconds)</w:t>
+      </w:r>
+      <w:r>
+        <w:t>.</w:t>
+      </w:r>
+    </w:p>
+    <w:p>
+      <w:pPr>
+        <w:pStyle w:val="Heading1"/>
+      </w:pPr>
+      <w:r>
+        <w:t xml:space="preserve">Examining </w:t>
+      </w:r>
+      <w:r>
+        <w:t xml:space="preserve">the </w:t>
+      </w:r>
+      <w:r>
+        <w:t>Competitive Landscape</w:t>
+      </w:r>
+    </w:p>
+    <w:p>
+      <w:pPr>
+        <w:ind w:firstLine="720"/>
+      </w:pPr>
+      <w:proofErr w:type="spellStart"/>
+      <w:r>
+        <w:t>Abdulameer</w:t>
+      </w:r>
+      <w:proofErr w:type="spellEnd"/>
+      <w:r>
+        <w:t xml:space="preserve"> et al.’s (2020) design fixate on collecting metadata from wearable IoT devices.  Tun et al. (2021) surveyed fifty-five recent publications that discuss IoT use cases within elderly care.  Their findings suggest that nearly all </w:t>
+      </w:r>
+      <w:r>
+        <w:t>re</w:t>
+      </w:r>
+      <w:r>
+        <w:t xml:space="preserve">search focuses on wearable devices, mobility, and Personal Digital Assistants (PDA).  Researchers focusing on these areas makes sense due to the low barrier to entry.  </w:t>
+      </w:r>
+      <w:r>
+        <w:t xml:space="preserve">Compare the effort necessary to clone </w:t>
+      </w:r>
+      <w:r>
+        <w:t>a</w:t>
+      </w:r>
+      <w:r>
+        <w:t xml:space="preserve"> F</w:t>
+      </w:r>
+      <w:r>
+        <w:t>IT</w:t>
+      </w:r>
+      <w:r>
+        <w:t>B</w:t>
+      </w:r>
+      <w:r>
+        <w:t>IT</w:t>
+      </w:r>
+      <w:r>
+        <w:t xml:space="preserve"> mobile app versus transform 2-D images into spatiotemporal movements.</w:t>
+      </w:r>
+      <w:r>
+        <w:t xml:space="preserve">  Another set of challenges </w:t>
+      </w:r>
+      <w:r>
         <w:lastRenderedPageBreak/>
-        <w:t>Two-Way Video Healthcare System Design (2021)</w:t>
+        <w:t xml:space="preserve">originate from insufficient training data.  Aside from </w:t>
+      </w:r>
+      <w:r>
+        <w:t>Das et al.’s</w:t>
+      </w:r>
+      <w:r>
+        <w:t xml:space="preserve"> (2019) open-sourced data set, few repositories (e.g., YouTube) contain appropriate training data.  Lastly, numerous areas across health care are improvable on a $25 RadioSha</w:t>
+      </w:r>
+      <w:r>
+        <w:t>c</w:t>
+      </w:r>
+      <w:r>
+        <w:t>k budget.</w:t>
       </w:r>
     </w:p>
     <w:p>
@@ -883,52 +1240,21 @@
         <w:ind w:firstLine="720"/>
       </w:pPr>
       <w:r>
-        <w:t>Recently, Yi &amp; Feng (2021) proposed a complete video-based injury rehabilitation solution that includes support for CPS and wearables.  The authors leverage Carnegie Mellon University’s Open Pose library to map skeletal structures within images. Then, they publish this information and various sensor readings (e.g., smoke detectors) into a secure private cloud.</w:t>
-      </w:r>
-      <w:r>
-        <w:t xml:space="preserve">  Unlike Toyota (2019), the authors use Dynamic Time Warping (DTW) to compare and categorize the patient’s movements.</w:t>
-      </w:r>
-      <w:r>
-        <w:t xml:space="preserve">  Researchers use DTW to normalize time</w:t>
-      </w:r>
-      <w:r>
-        <w:t xml:space="preserve"> </w:t>
-      </w:r>
-      <w:r>
-        <w:t xml:space="preserve">series and avoid </w:t>
-      </w:r>
-      <w:r>
-        <w:t xml:space="preserve">discrepancies from </w:t>
-      </w:r>
-      <w:r>
-        <w:t>action</w:t>
-      </w:r>
-      <w:r>
-        <w:t xml:space="preserve"> speeds</w:t>
-      </w:r>
-      <w:r>
-        <w:t xml:space="preserve"> (e.g., raising one’s hand within </w:t>
-      </w:r>
-      <w:r>
-        <w:t>two</w:t>
-      </w:r>
-      <w:r>
-        <w:t xml:space="preserve"> ver</w:t>
-      </w:r>
-      <w:r>
-        <w:t>s</w:t>
-      </w:r>
-      <w:r>
-        <w:t xml:space="preserve">us </w:t>
-      </w:r>
-      <w:r>
-        <w:t>four</w:t>
-      </w:r>
-      <w:r>
-        <w:t xml:space="preserve"> seconds)</w:t>
-      </w:r>
-      <w:r>
-        <w:t>.</w:t>
+        <w:t xml:space="preserve">In contrast, video-centric systems are still novel inventions and full of green-field opportunities. Therefore, there need to be new approaches that simplify the technology requirements, promote extensibility, and maintain customer privacy.  While each Lego block exists today, they are standalone components, not a holistic solution.  Researchers need to mitigate this issue by building a purpose-built Elderly Care </w:t>
+      </w:r>
+      <w:proofErr w:type="spellStart"/>
+      <w:r>
+        <w:t>S</w:t>
+      </w:r>
+      <w:r>
+        <w:t>marthome</w:t>
+      </w:r>
+      <w:proofErr w:type="spellEnd"/>
+      <w:r>
+        <w:t xml:space="preserve"> Operating System</w:t>
+      </w:r>
+      <w:r>
+        <w:t xml:space="preserve"> (ECSOS).</w:t>
       </w:r>
     </w:p>
     <w:p>
@@ -936,74 +1262,6 @@
         <w:pStyle w:val="Heading1"/>
       </w:pPr>
       <w:r>
-        <w:t xml:space="preserve">Examining </w:t>
-      </w:r>
-      <w:r>
-        <w:t xml:space="preserve">the </w:t>
-      </w:r>
-      <w:r>
-        <w:t>Competitive Landscape</w:t>
-      </w:r>
-    </w:p>
-    <w:p>
-      <w:pPr>
-        <w:ind w:firstLine="720"/>
-      </w:pPr>
-      <w:proofErr w:type="spellStart"/>
-      <w:r>
-        <w:t>Abdulameer</w:t>
-      </w:r>
-      <w:proofErr w:type="spellEnd"/>
-      <w:r>
-        <w:t xml:space="preserve"> et al.’s (2020) design fixate on collecting metadata from wearable IoT devices.  Tun et al. (2021) surveyed fifty-five recent publications that discuss IoT use cases within elderly care.  Their findings suggest that nearly all search focuses on wearable devices, mobility, and Personal Digital Assistants (PDA).  Researchers focusing on these areas makes sense due to the low barrier to entry.  </w:t>
-      </w:r>
-      <w:r>
-        <w:t xml:space="preserve">Compare the effort necessary to clone </w:t>
-      </w:r>
-      <w:r>
-        <w:t>a</w:t>
-      </w:r>
-      <w:r>
-        <w:t xml:space="preserve"> F</w:t>
-      </w:r>
-      <w:r>
-        <w:t>IT</w:t>
-      </w:r>
-      <w:r>
-        <w:t>B</w:t>
-      </w:r>
-      <w:r>
-        <w:t>IT</w:t>
-      </w:r>
-      <w:r>
-        <w:t xml:space="preserve"> mobile app versus transform 2-D images into spatiotemporal movements.</w:t>
-      </w:r>
-      <w:r>
-        <w:t xml:space="preserve">  Another set of challenges originate from insufficient training data.  Aside from Toyota’s (2019) open-sourced data set, few repositories (e.g., YouTube) contain appropriate training data.  Lastly, numerous areas across health care are improvable on a $25 </w:t>
-      </w:r>
-      <w:proofErr w:type="spellStart"/>
-      <w:r>
-        <w:t>RadioShake</w:t>
-      </w:r>
-      <w:proofErr w:type="spellEnd"/>
-      <w:r>
-        <w:t xml:space="preserve"> budget.</w:t>
-      </w:r>
-    </w:p>
-    <w:p>
-      <w:pPr>
-        <w:ind w:firstLine="720"/>
-      </w:pPr>
-      <w:r>
-        <w:t>In contrast, video-centric systems are still novel inventions and full of green-field opportunities. Therefore, there need to be new approaches that simplify the technology requirements, promote extensibility, and maintain customer privacy.  While each Lego block exists today, they are standalone components, not a holistic solution.  Researchers need to mitigate this issue by building a purpose-built Elderly Care SOS (ECSOS).</w:t>
-      </w:r>
-    </w:p>
-    <w:p>
-      <w:pPr>
-        <w:pStyle w:val="Heading1"/>
-      </w:pPr>
-      <w:r>
-        <w:lastRenderedPageBreak/>
         <w:t>Artifacts and Contributions</w:t>
       </w:r>
     </w:p>
@@ -1052,7 +1310,7 @@
         <w:t xml:space="preserve"> et al., 2004).</w:t>
       </w:r>
       <w:r>
-        <w:t xml:space="preserve">  In addition, many researchers follow this process to build proofs-of-concept and execute case studies.</w:t>
+        <w:t xml:space="preserve">  In addition, many researchers follow this process to build proof-of-concept and execute case studies.</w:t>
       </w:r>
       <w:r>
         <w:t xml:space="preserve"> Therefore, this methodology is appropriate for examining the effectiveness of the ECSOS solution and its abilities to improve elderly care.</w:t>
@@ -1113,7 +1371,11 @@
       </w:r>
       <w:proofErr w:type="spellEnd"/>
       <w:r>
-        <w:t xml:space="preserve"> Homebase) automatically uploads the file to Network Attached Storage (NAS).  The file creation event triggers an analysis workflow that extracts and publishes metadata to message buses.  Developers can author extensions using Function as a Service (</w:t>
+        <w:t xml:space="preserve"> Homebase) automatically uploads the file to Network Attached Storage (NAS).  The file creation event triggers an analysis </w:t>
+      </w:r>
+      <w:r>
+        <w:lastRenderedPageBreak/>
+        <w:t>workflow that extracts and publishes metadata to message buses.  Developers can author extensions using Function as a Service (</w:t>
       </w:r>
       <w:proofErr w:type="spellStart"/>
       <w:r>
@@ -1132,74 +1394,89 @@
         <w:t xml:space="preserve">Second, a machine learning algorithm will classify and annotate the </w:t>
       </w:r>
       <w:r>
-        <w:t>behavior</w:t>
+        <w:t>video’s contents</w:t>
       </w:r>
       <w:r>
         <w:t>.</w:t>
       </w:r>
       <w:r>
-        <w:t xml:space="preserve">  There are several potential implementations (e.g., Open Pose versus Toyota’s approach).  The performance and resource requirements between these strategies must exist.  Ideally, the model can run in an edge appliance versus uploading into a Public Cloud Service (PCS).  However, this raises concerns that the device has sufficient computing capabilities (e.g., parallel processing dozens of cameras).  If analysis occurs within PCS, then it introduces security and privacy concerns.  The </w:t>
+        <w:t xml:space="preserve">  There are several potential implementations (e.g., Open Pose versus Toyota’s approach).  The performance and resource requirements between these strategies must exist.  Ideally, the model can run in an edge appliance versus uploading into a Public Cloud Service (PCS).  However, this raises concerns that the device has sufficient computing capabilities (e.g., parallel processing dozens of cameras).  If analysis occurs within </w:t>
+      </w:r>
+      <w:r>
+        <w:t>the cloud</w:t>
+      </w:r>
+      <w:r>
+        <w:t xml:space="preserve">, then it introduces security and privacy concerns.  The artificial intelligence algorithm </w:t>
+      </w:r>
+      <w:r>
+        <w:t>would require additional complexity</w:t>
+      </w:r>
+      <w:r>
+        <w:t xml:space="preserve"> to address these risks </w:t>
+      </w:r>
+      <w:r>
+        <w:t xml:space="preserve">(e.g., supporting </w:t>
+      </w:r>
+      <w:r>
+        <w:t>CKKS HE</w:t>
+      </w:r>
+      <w:r>
+        <w:t xml:space="preserve"> encryption</w:t>
+      </w:r>
+      <w:r>
+        <w:t xml:space="preserve"> protocols</w:t>
+      </w:r>
+      <w:r>
+        <w:t>)</w:t>
+      </w:r>
+      <w:r>
+        <w:t xml:space="preserve">.  </w:t>
+      </w:r>
+    </w:p>
+    <w:p>
+      <w:pPr>
+        <w:ind w:firstLine="720"/>
+      </w:pPr>
+      <w:r>
+        <w:t>Third, the ECSOS solution routes the metadata into monitoring and response extensions.</w:t>
+      </w:r>
+      <w:r>
+        <w:t xml:space="preserve">  These extensions include central services (e.g., identity and state management) and auditing capabilities (e.g., inputs, predictions, and recommendations).</w:t>
+      </w:r>
+      <w:r>
+        <w:t xml:space="preserve">  One crucial extension is the central audit log</w:t>
+      </w:r>
+      <w:r>
+        <w:t>s</w:t>
+      </w:r>
+      <w:r>
+        <w:t xml:space="preserve">.  These tables are </w:t>
+      </w:r>
+      <w:proofErr w:type="spellStart"/>
+      <w:r>
+        <w:t>queryable</w:t>
+      </w:r>
+      <w:proofErr w:type="spellEnd"/>
+      <w:r>
+        <w:t xml:space="preserve"> within a NoSQL time-series database (e.g., Influx).  This technology provides two essential capabilities, native support for tracking system performance across time and Schema-at-Read versus Schema-at-Write (SAR versus SAW) semantics.  Datastores that support SAR are more flexible and can quickly adapt to future enhancements (e.g., extending data contracts).</w:t>
+      </w:r>
+    </w:p>
+    <w:p>
+      <w:pPr>
+        <w:pStyle w:val="Heading2"/>
+      </w:pPr>
+      <w:r>
+        <w:t>Contributions</w:t>
+      </w:r>
+    </w:p>
+    <w:p>
+      <w:r>
+        <w:tab/>
+        <w:t xml:space="preserve">The core contribution to the body of knowledge is the case study using the proof-of-concept design.  Existing research reviews each component in a silo or distinctly different use cases (e.g., sports injuries).  Das et al. (2019) explain that those resources are not directly </w:t>
       </w:r>
       <w:r>
         <w:lastRenderedPageBreak/>
-        <w:t xml:space="preserve">artificial intelligence algorithm </w:t>
-      </w:r>
-      <w:r>
-        <w:t>would require additional complexity</w:t>
-      </w:r>
-      <w:r>
-        <w:t xml:space="preserve"> to address these risks </w:t>
-      </w:r>
-      <w:r>
-        <w:t xml:space="preserve">(e.g., supporting </w:t>
-      </w:r>
-      <w:r>
-        <w:t>CKKS HE</w:t>
-      </w:r>
-      <w:r>
-        <w:t xml:space="preserve"> encryption</w:t>
-      </w:r>
-      <w:r>
-        <w:t>)</w:t>
-      </w:r>
-      <w:r>
-        <w:t xml:space="preserve">.  </w:t>
-      </w:r>
-    </w:p>
-    <w:p>
-      <w:pPr>
-        <w:ind w:firstLine="720"/>
-      </w:pPr>
-      <w:r>
-        <w:t>Third, the ECSOS solution routes the metadata into monitoring and response extensions.</w:t>
-      </w:r>
-      <w:r>
-        <w:t xml:space="preserve">  These extensions include central services (e.g., identity and state management) and auditing capabilities (e.g., inputs, predictions, and recommendations).</w:t>
-      </w:r>
-      <w:r>
-        <w:t xml:space="preserve">  One crucial extension is the central audit log.  These tables are </w:t>
-      </w:r>
-      <w:proofErr w:type="spellStart"/>
-      <w:r>
-        <w:t>queryable</w:t>
-      </w:r>
-      <w:proofErr w:type="spellEnd"/>
-      <w:r>
-        <w:t xml:space="preserve"> within a NoSQL time-series database (e.g., Influx).  This technology provides two essential capabilities, native support for tracking system performance across time and Schema-at-Read versus Schema-at-Write (SAR versus SAW) semantics.  Datastores that support SAR are more flexible and can quickly adapt to future enhancements (e.g., extending data contracts).</w:t>
-      </w:r>
-    </w:p>
-    <w:p>
-      <w:pPr>
-        <w:pStyle w:val="Heading2"/>
-      </w:pPr>
-      <w:r>
-        <w:t>Contributions</w:t>
-      </w:r>
-    </w:p>
-    <w:p>
-      <w:r>
-        <w:tab/>
-        <w:t xml:space="preserve">The core contribution to the body of knowledge is the case study using the proof-of-concept design.  Existing research reviews each component in a silo or distinctly different use cases (e.g., sports injuries).  Das et al. (2019) explain that those resources are not directly reusable, and implementations must use domain-specific labeled content.  This design requirement necessitates compositing a new solution from custom and open-source software.  </w:t>
+        <w:t xml:space="preserve">reusable, and implementations must use domain-specific labeled content.  This design requirement necessitates compositing a new solution from custom and open-source software.  </w:t>
       </w:r>
     </w:p>
     <w:p>
@@ -1275,10 +1552,28 @@
         <w:t>.</w:t>
       </w:r>
       <w:r>
-        <w:t xml:space="preserve">”  Researchers can trade-off in their solution to optimize this value for their specific scenario.  For instance, a </w:t>
-      </w:r>
-      <w:r>
-        <w:t>critical health extension system</w:t>
+        <w:t xml:space="preserve">”  Researchers can </w:t>
+      </w:r>
+      <w:r>
+        <w:t xml:space="preserve">make </w:t>
+      </w:r>
+      <w:r>
+        <w:t>trade-off</w:t>
+      </w:r>
+      <w:r>
+        <w:t>s</w:t>
+      </w:r>
+      <w:r>
+        <w:t xml:space="preserve"> in their solution to optimize this value for their specific scenario.  For instance, a </w:t>
+      </w:r>
+      <w:r>
+        <w:t xml:space="preserve">critical health </w:t>
+      </w:r>
+      <w:r>
+        <w:t>management</w:t>
+      </w:r>
+      <w:r>
+        <w:t xml:space="preserve"> system</w:t>
       </w:r>
       <w:r>
         <w:t xml:space="preserve"> might enforce higher penalties on false </w:t>
@@ -1287,6 +1582,9 @@
         <w:t xml:space="preserve">negatives </w:t>
       </w:r>
       <w:r>
+        <w:t xml:space="preserve">than </w:t>
+      </w:r>
+      <w:r>
         <w:t xml:space="preserve">over </w:t>
       </w:r>
       <w:r>
@@ -1301,16 +1599,29 @@
         <w:pStyle w:val="Heading1"/>
       </w:pPr>
       <w:r>
-        <w:lastRenderedPageBreak/>
         <w:t>User Acceptance Test Plan</w:t>
       </w:r>
     </w:p>
     <w:p>
+      <w:r>
+        <w:tab/>
+        <w:t xml:space="preserve">The Elderly Care </w:t>
+      </w:r>
+      <w:proofErr w:type="spellStart"/>
+      <w:r>
+        <w:t>Smarthome</w:t>
+      </w:r>
+      <w:proofErr w:type="spellEnd"/>
+      <w:r>
+        <w:t xml:space="preserve"> Operating System must meet the business requirements, support the multiple user roles.  Additionally, the solution must be secure, reliable, performant, economical, and enforce privacy controls.</w:t>
+      </w:r>
+    </w:p>
+    <w:p>
       <w:pPr>
         <w:pStyle w:val="Heading2"/>
       </w:pPr>
       <w:r>
-        <w:t>Addresses Business Case</w:t>
+        <w:t>Core Design Tenants</w:t>
       </w:r>
     </w:p>
     <w:p>
@@ -1330,7 +1641,11 @@
     <w:p>
       <w:r>
         <w:tab/>
-        <w:t xml:space="preserve">Elderly Care SOS requires cameras, network storage, and a custom-built appliance (see Figure 1). Optionally patients can extend the system with various CPS device integrations (e.g., remote smoke detector).  The appliance must have enough computing and storage resources to perform model predictions, persist state, and execute several micro-services.  Periodically, the </w:t>
+        <w:t xml:space="preserve">Elderly Care SOS requires cameras, network storage, and a custom-built appliance (see Figure 1). Optionally patients can extend the system with various CPS device integrations (e.g., remote smoke detector).  The appliance must have enough computing and storage resources to </w:t>
+      </w:r>
+      <w:r>
+        <w:lastRenderedPageBreak/>
+        <w:t xml:space="preserve">perform model predictions, persist state, and execute several micro-services.  Periodically, the </w:t>
       </w:r>
       <w:proofErr w:type="gramStart"/>
       <w:r>
@@ -1338,7 +1653,13 @@
       </w:r>
       <w:proofErr w:type="gramEnd"/>
       <w:r>
-        <w:t xml:space="preserve"> system needs to synchronize with an external cloud component.  These operations include sending status reports, downloading updates, and issuing assistance requests.</w:t>
+        <w:t xml:space="preserve"> system needs to synchronize with an external cloud component.  These </w:t>
+      </w:r>
+      <w:r>
+        <w:t xml:space="preserve">synchronization </w:t>
+      </w:r>
+      <w:r>
+        <w:t>operations include sending status reports, downloading updates, and issuing assistance requests.</w:t>
       </w:r>
     </w:p>
     <w:p>
@@ -1358,9 +1679,9 @@
           <w:noProof/>
         </w:rPr>
         <w:drawing>
-          <wp:inline distT="0" distB="0" distL="0" distR="0" wp14:anchorId="58E154CF" wp14:editId="2C047DE9">
-            <wp:extent cx="4542972" cy="3019425"/>
-            <wp:effectExtent l="0" t="0" r="0" b="0"/>
+          <wp:inline distT="0" distB="0" distL="0" distR="0" wp14:anchorId="58E154CF" wp14:editId="555D6766">
+            <wp:extent cx="5323708" cy="3538330"/>
+            <wp:effectExtent l="0" t="0" r="0" b="5080"/>
             <wp:docPr id="1" name="Picture 1" descr="Diagram&#10;&#10;Description automatically generated"/>
             <wp:cNvGraphicFramePr>
               <a:graphicFrameLocks xmlns:a="http://schemas.openxmlformats.org/drawingml/2006/main" noChangeAspect="1"/>
@@ -1381,7 +1702,7 @@
                   <pic:spPr>
                     <a:xfrm>
                       <a:off x="0" y="0"/>
-                      <a:ext cx="4552329" cy="3025644"/>
+                      <a:ext cx="5347086" cy="3553868"/>
                     </a:xfrm>
                     <a:prstGeom prst="rect">
                       <a:avLst/>
@@ -1399,44 +1720,44 @@
         <w:pStyle w:val="Heading2"/>
       </w:pPr>
       <w:r>
+        <w:t>User Roles</w:t>
+      </w:r>
+      <w:r>
+        <w:tab/>
+      </w:r>
+    </w:p>
+    <w:p>
+      <w:pPr>
+        <w:ind w:firstLine="720"/>
+      </w:pPr>
+      <w:r>
+        <w:t>Aside from patients, t</w:t>
+      </w:r>
+      <w:r>
+        <w:t xml:space="preserve">here are three </w:t>
+      </w:r>
+      <w:r>
+        <w:t xml:space="preserve">additional </w:t>
+      </w:r>
+      <w:r>
+        <w:t xml:space="preserve">user </w:t>
+      </w:r>
+      <w:r>
+        <w:t>roles</w:t>
+      </w:r>
+      <w:r>
+        <w:t xml:space="preserve">: nurses and healthcare providers, family members, and administrators.  These users can use a mobile app or web portal to access the relevant data.  </w:t>
+      </w:r>
+      <w:r>
+        <w:t>All operations from either UI (User Interface) require Authentication, Authorization, and Auditing (AAA).  When systems mandate AAA enforcement, it prevents negligence or malicious actions while increasing transparency.  It is also critical that the patient maintains control of their privacy.  For example, they might want to share a weekly aggregate health report with family members, not verbose details.</w:t>
+      </w:r>
+    </w:p>
+    <w:p>
+      <w:pPr>
+        <w:pStyle w:val="Heading2"/>
+      </w:pPr>
+      <w:r>
         <w:lastRenderedPageBreak/>
-        <w:t>User Roles</w:t>
-      </w:r>
-      <w:r>
-        <w:tab/>
-      </w:r>
-    </w:p>
-    <w:p>
-      <w:pPr>
-        <w:ind w:firstLine="720"/>
-      </w:pPr>
-      <w:r>
-        <w:t>Aside from patients, t</w:t>
-      </w:r>
-      <w:r>
-        <w:t xml:space="preserve">here are three </w:t>
-      </w:r>
-      <w:r>
-        <w:t xml:space="preserve">additional </w:t>
-      </w:r>
-      <w:r>
-        <w:t xml:space="preserve">user </w:t>
-      </w:r>
-      <w:r>
-        <w:t>roles</w:t>
-      </w:r>
-      <w:r>
-        <w:t xml:space="preserve">: nurses and healthcare providers, family members, and administrators.  These users can use a mobile app or web portal to access the relevant data.  </w:t>
-      </w:r>
-      <w:r>
-        <w:t>All operations from either UI (User Interface) require Authentication, Authorization, and Auditing (AAA).  When systems mandate AAA enforcement, it prevents negligence or malicious actions while increasing transparency.  It is also critical that the patient maintains control of their privacy.  For example, they might want to share a weekly aggregate health report with family members, not verbose details.</w:t>
-      </w:r>
-    </w:p>
-    <w:p>
-      <w:pPr>
-        <w:pStyle w:val="Heading2"/>
-      </w:pPr>
-      <w:r>
         <w:t xml:space="preserve">System </w:t>
       </w:r>
       <w:r>
@@ -1466,7 +1787,13 @@
     <w:p>
       <w:r>
         <w:tab/>
-        <w:t xml:space="preserve">The appliance must locally run several services that handle core scenarios like identity and message routing.  Engineers can also load custom extensions that subscribe to event notifications.  Those various subsystems require isolation and controls to limit the blast radius of a specific failure.  An industry-standard approach would be to use micro-service designs and container orchestration technologies (e.g., </w:t>
+        <w:t xml:space="preserve">The appliance must locally run several services that handle core scenarios like identity and message routing.  </w:t>
+      </w:r>
+      <w:r>
+        <w:t>Developers</w:t>
+      </w:r>
+      <w:r>
+        <w:t xml:space="preserve"> can also load custom extensions that subscribe to event notifications.  Those various subsystems require isolation and controls to limit the blast radius of a specific failure.  An industry-standard approach would be to use micro-service designs and container orchestration technologies (e.g., </w:t>
       </w:r>
       <w:proofErr w:type="gramStart"/>
       <w:r>
@@ -1479,20 +1806,9 @@
     </w:p>
     <w:p>
       <w:pPr>
-        <w:rPr>
-          <w:b/>
-        </w:rPr>
-      </w:pPr>
-      <w:r>
-        <w:br w:type="page"/>
-      </w:r>
-    </w:p>
-    <w:p>
-      <w:pPr>
         <w:pStyle w:val="Heading2"/>
       </w:pPr>
       <w:r>
-        <w:lastRenderedPageBreak/>
         <w:t>Data Collection Process</w:t>
       </w:r>
     </w:p>
@@ -1507,13 +1823,31 @@
       </w:r>
       <w:proofErr w:type="spellEnd"/>
       <w:r>
-        <w:t xml:space="preserve"> cameras.  Ideally, those cameras are accessible only through a dedicated Virtual Local Area Network (VLAN).  This recommendation protects the unencrypted Real-Time Streaming Protocol (RTSP) from eavesdropping and tampering attacks.  After the video clip is available, ECSOS must process it through several machine learning models (e.g., facial recognition, object detection, action recognition).  These metadata annotations persist into a time-series database.  Lastly, populating the database requires the patient(s) to behave normally and let the system collect the video recordings.</w:t>
+        <w:t xml:space="preserve"> cameras.  Ideally, those cameras are accessible only through a dedicated Virtual Local Area Network (VLAN).  This recommendation protects the unencrypted Real-Time Streaming Protocol (RTSP) from eavesdropping and tampering attacks.  After the video clip is available, ECSOS must process it through several machine learning models (e.g., facial recognition, object detection, </w:t>
+      </w:r>
+      <w:r>
+        <w:t xml:space="preserve">and </w:t>
+      </w:r>
+      <w:r>
+        <w:t>action recognition).  These metadata annotations persist into a time-series database.  Lastly, populating the database requires the patient(s) to behave normally and let the system collect the video recordings.</w:t>
       </w:r>
     </w:p>
     <w:p>
       <w:r>
         <w:tab/>
-        <w:t xml:space="preserve">Initially, the system will not have any training data and cannot make recommendations.  Researchers can accelerate data labeling with services like Amazon </w:t>
+        <w:t xml:space="preserve">Initially, the system will not have any training data and cannot make recommendations. </w:t>
+      </w:r>
+      <w:r>
+        <w:t>However, res</w:t>
+      </w:r>
+      <w:r>
+        <w:t xml:space="preserve">earchers can accelerate data labeling with </w:t>
+      </w:r>
+      <w:r>
+        <w:t>online products</w:t>
+      </w:r>
+      <w:r>
+        <w:t xml:space="preserve"> like Amazon </w:t>
       </w:r>
       <w:proofErr w:type="spellStart"/>
       <w:r>
@@ -1521,7 +1855,11 @@
       </w:r>
       <w:proofErr w:type="spellEnd"/>
       <w:r>
-        <w:t xml:space="preserve"> Ground Truth</w:t>
+        <w:t xml:space="preserve"> </w:t>
+      </w:r>
+      <w:r>
+        <w:lastRenderedPageBreak/>
+        <w:t>Ground Truth</w:t>
       </w:r>
       <w:sdt>
         <w:sdtPr>
@@ -1550,7 +1888,19 @@
         </w:sdtContent>
       </w:sdt>
       <w:r>
-        <w:t>.  This service offering clustering capabilities to group related artifacts and streamline manual tasks.  Alternatively, users can crowd-source labeling jobs through Amazon Mechanical Turk.</w:t>
+        <w:t>.  This service offer</w:t>
+      </w:r>
+      <w:r>
+        <w:t>s</w:t>
+      </w:r>
+      <w:r>
+        <w:t xml:space="preserve"> clustering capabilities to group related artifacts and streamline</w:t>
+      </w:r>
+      <w:r>
+        <w:t>s</w:t>
+      </w:r>
+      <w:r>
+        <w:t xml:space="preserve"> manual tasks.  Alternatively, users can crowd-source labeling jobs through Amazon Mechanical Turk.</w:t>
       </w:r>
     </w:p>
     <w:p>
@@ -1578,12 +1928,10 @@
         <w:t>.</w:t>
       </w:r>
     </w:p>
-    <w:p/>
-    <w:p>
-      <w:r>
-        <w:lastRenderedPageBreak/>
+    <w:p>
+      <w:r>
         <w:tab/>
-        <w:t>The ECSOS Cloud maintains a history of all incorrect predictions.  Data scientists can review those responses, look for patterns (e.g., mixing up two actions), and make the necessary modifications.  There must be some mechanism for including the user feedback and avoids introducing biases into the model</w:t>
+        <w:t>The ECSOS Cloud maintains a history of all incorrect predictions.  Data scientists can review those responses, look for patterns (e.g., mixing up two actions), and make the necessary modifications.  There must be some mechanism for including the user feedback and avoid introducing biases into the model</w:t>
       </w:r>
       <w:sdt>
         <w:sdtPr>
@@ -1612,7 +1960,16 @@
         </w:sdtContent>
       </w:sdt>
       <w:r>
-        <w:t>.  For example, an individual user could post thousands of feedback comments containing inaccurate data change requests.  This situation could regress other user’s experiences.  Similar biases can enter the system due to insufficient test subject’s racial diversity (e.g., only white men).</w:t>
+        <w:t xml:space="preserve">.  For example, an individual user could post thousands of feedback comments containing inaccurate data change requests.  This situation could regress other user’s experiences.  Similar biases can enter the system due to insufficient test subject’s racial diversity (e.g., only </w:t>
+      </w:r>
+      <w:r>
+        <w:t>validating</w:t>
+      </w:r>
+      <w:r>
+        <w:t xml:space="preserve"> </w:t>
+      </w:r>
+      <w:r>
+        <w:t>white men).</w:t>
       </w:r>
     </w:p>
     <w:p>
@@ -1626,7 +1983,17 @@
     <w:p>
       <w:r>
         <w:tab/>
-        <w:t>The appliance and other components have physical capacity constraints.  For example, the computing resources might support real-time analysis across sixteen camera sources.  If the household wants to provision thirty-two cameras, then they need to install a second appliance.  Systems that declare their quotas and limits can be confident that the configuration works and provides a positive user experience.  During the case study, the researchers will determine reasonable appliance support limits.  These limits must minimize the hardware costs proportional to the monitored environment’s total cost.</w:t>
+        <w:t xml:space="preserve">The appliance and other components have physical capacity constraints.  For example, the computing resources might support real-time analysis across sixteen camera sources.  If the household wants to provision thirty-two cameras, then they need to install a second appliance.  Systems that declare their quotas and limits can be confident that the </w:t>
+      </w:r>
+      <w:r>
+        <w:t xml:space="preserve">user’s </w:t>
+      </w:r>
+      <w:r>
+        <w:t xml:space="preserve">configuration works </w:t>
+      </w:r>
+      <w:r>
+        <w:lastRenderedPageBreak/>
+        <w:t>and provide a positive user experience.  During the case study, the researchers will determine reasonable appliance support limits.  These limits must minimize the hardware costs proportional to the monitored environment’s total cost.</w:t>
       </w:r>
     </w:p>
     <w:p>
@@ -1637,7 +2004,34 @@
         <w:t>After selecting limits, the engineering team must validate that the system continues achieving Service Level Objectives (SLO).</w:t>
       </w:r>
       <w:r>
-        <w:t xml:space="preserve">  Operations teams assess SLO attainment through a Quality of Service (QoS) model, which considers availability, reliability, response time, and throughput.  The service administrators require a mechanism to centralizing this telemetry into the ECSOS Cloud.</w:t>
+        <w:t xml:space="preserve"> </w:t>
+      </w:r>
+      <w:r>
+        <w:t xml:space="preserve"> Next, o</w:t>
+      </w:r>
+      <w:r>
+        <w:t xml:space="preserve">perations teams assess SLO attainment through a Quality of Service (QoS) model, which considers availability, reliability, response time, and throughput. </w:t>
+      </w:r>
+      <w:r>
+        <w:t xml:space="preserve"> Finally, t</w:t>
+      </w:r>
+      <w:r>
+        <w:t>he service administrators require a mechanism to centralizing this telemetry into the ECSOS Cloud.</w:t>
+      </w:r>
+      <w:r>
+        <w:t xml:space="preserve">  This capability enables the service team to uncover issues at</w:t>
+      </w:r>
+      <w:r>
+        <w:t xml:space="preserve"> remote patient</w:t>
+      </w:r>
+      <w:r>
+        <w:t xml:space="preserve"> </w:t>
+      </w:r>
+      <w:r>
+        <w:t>homes</w:t>
+      </w:r>
+      <w:r>
+        <w:t xml:space="preserve">. </w:t>
       </w:r>
     </w:p>
     <w:p>

</xml_diff>